<commit_message>
added test protocol and made changes to documentation
</commit_message>
<xml_diff>
--- a/Dokumente/GitHub-Gui_Greil_Afkhami_Doku.docx
+++ b/Dokumente/GitHub-Gui_Greil_Afkhami_Doku.docx
@@ -3240,7 +3240,7 @@
           <w:lang w:eastAsia="de-DE"/>
         </w:rPr>
         <w:drawing>
-          <wp:anchor distT="0" distB="0" distL="114300" distR="114300" simplePos="0" relativeHeight="251661312" behindDoc="1" locked="0" layoutInCell="1" allowOverlap="1" wp14:anchorId="024A201A" wp14:editId="427712FA">
+          <wp:anchor distT="0" distB="0" distL="114300" distR="114300" simplePos="0" relativeHeight="251658241" behindDoc="1" locked="0" layoutInCell="1" allowOverlap="1" wp14:anchorId="024A201A" wp14:editId="427712FA">
             <wp:simplePos x="0" y="0"/>
             <wp:positionH relativeFrom="column">
               <wp:posOffset>-8890</wp:posOffset>
@@ -3401,7 +3401,7 @@
           <w:lang w:eastAsia="de-DE"/>
         </w:rPr>
         <w:drawing>
-          <wp:anchor distT="0" distB="0" distL="114300" distR="114300" simplePos="0" relativeHeight="251659264" behindDoc="1" locked="0" layoutInCell="1" allowOverlap="1" wp14:anchorId="63476791" wp14:editId="2978C53A">
+          <wp:anchor distT="0" distB="0" distL="114300" distR="114300" simplePos="0" relativeHeight="251658240" behindDoc="1" locked="0" layoutInCell="1" allowOverlap="1" wp14:anchorId="63476791" wp14:editId="2978C53A">
             <wp:simplePos x="0" y="0"/>
             <wp:positionH relativeFrom="column">
               <wp:posOffset>-146050</wp:posOffset>
@@ -3568,7 +3568,7 @@
           <w:noProof/>
         </w:rPr>
         <w:drawing>
-          <wp:anchor distT="0" distB="0" distL="114300" distR="114300" simplePos="0" relativeHeight="251662336" behindDoc="1" locked="0" layoutInCell="1" allowOverlap="1" wp14:anchorId="781C15B5" wp14:editId="45F211EF">
+          <wp:anchor distT="0" distB="0" distL="114300" distR="114300" simplePos="0" relativeHeight="251658242" behindDoc="1" locked="0" layoutInCell="1" allowOverlap="1" wp14:anchorId="781C15B5" wp14:editId="45F211EF">
             <wp:simplePos x="0" y="0"/>
             <wp:positionH relativeFrom="column">
               <wp:posOffset>-100330</wp:posOffset>
@@ -4025,270 +4025,145 @@
     <w:p>
       <w:pPr>
         <w:pStyle w:val="Textkrper"/>
-      </w:pPr>
-      <w:r>
-        <w:t>Die erstellten Projekt-WPS-Scripts sind hier abgelegt</w:t>
-      </w:r>
-      <w:r>
-        <w:t xml:space="preserve"> und </w:t>
-      </w:r>
-      <w:r>
-        <w:t xml:space="preserve">für </w:t>
-      </w:r>
-      <w:r>
-        <w:t xml:space="preserve">Entwickler </w:t>
-      </w:r>
-      <w:r>
-        <w:t>dokumentiert</w:t>
-      </w:r>
-      <w:r>
-        <w:t>:</w:t>
-      </w:r>
-    </w:p>
-    <w:p>
-      <w:pPr>
-        <w:pStyle w:val="Textkrper"/>
-        <w:rPr>
-          <w:color w:val="000000" w:themeColor="text1"/>
-        </w:rPr>
-      </w:pPr>
-      <w:r>
-        <w:rPr>
-          <w:color w:val="000000" w:themeColor="text1"/>
-        </w:rPr>
-        <w:t xml:space="preserve">Öffentliche </w:t>
-      </w:r>
-      <w:r>
-        <w:rPr>
-          <w:color w:val="000000" w:themeColor="text1"/>
-        </w:rPr>
-        <w:t>GitHub</w:t>
-      </w:r>
-      <w:r>
-        <w:rPr>
-          <w:color w:val="000000" w:themeColor="text1"/>
-        </w:rPr>
-        <w:t>-URL</w:t>
-      </w:r>
-      <w:r>
-        <w:rPr>
-          <w:color w:val="000000" w:themeColor="text1"/>
-        </w:rPr>
-        <w:t>s</w:t>
-      </w:r>
-      <w:r>
-        <w:rPr>
-          <w:color w:val="000000" w:themeColor="text1"/>
-        </w:rPr>
-        <w:t xml:space="preserve"> im Ablageordner auf dem BSCW ablege</w:t>
-      </w:r>
-      <w:r>
-        <w:rPr>
-          <w:color w:val="000000" w:themeColor="text1"/>
-        </w:rPr>
-        <w:t>n!</w:t>
-      </w:r>
-      <w:r>
-        <w:rPr>
-          <w:color w:val="000000" w:themeColor="text1"/>
-        </w:rPr>
-        <w:t xml:space="preserve"> (pro </w:t>
-      </w:r>
-      <w:r>
-        <w:rPr>
-          <w:color w:val="000000" w:themeColor="text1"/>
-        </w:rPr>
-        <w:t>Team</w:t>
-      </w:r>
-      <w:r>
-        <w:rPr>
-          <w:color w:val="000000" w:themeColor="text1"/>
-        </w:rPr>
-        <w:t>)</w:t>
-      </w:r>
-    </w:p>
-    <w:p>
-      <w:pPr>
-        <w:pStyle w:val="Textkrper"/>
         <w:rPr>
           <w:b/>
           <w:i/>
           <w:color w:val="000000" w:themeColor="text1"/>
-          <w:lang w:eastAsia="de-DE"/>
-        </w:rPr>
-      </w:pPr>
+          <w:lang w:val="it-IT" w:eastAsia="de-DE"/>
+        </w:rPr>
+      </w:pPr>
+      <w:proofErr w:type="spellStart"/>
       <w:r>
         <w:rPr>
           <w:color w:val="000000" w:themeColor="text1"/>
-        </w:rPr>
-        <w:t xml:space="preserve">Namenskonvention URL: </w:t>
+          <w:lang w:val="it-IT"/>
+        </w:rPr>
+        <w:t>Namenskonvention</w:t>
+      </w:r>
+      <w:proofErr w:type="spellEnd"/>
+      <w:r>
+        <w:rPr>
+          <w:color w:val="000000" w:themeColor="text1"/>
+          <w:lang w:val="it-IT"/>
+        </w:rPr>
+        <w:t xml:space="preserve"> URL: </w:t>
       </w:r>
       <w:r>
         <w:rPr>
           <w:b/>
           <w:bCs/>
           <w:color w:val="4F81BD" w:themeColor="accent1"/>
-        </w:rPr>
-        <w:t>M122_Klasse_Thema_Name</w:t>
+          <w:lang w:val="it-IT"/>
+        </w:rPr>
+        <w:t>M122_</w:t>
       </w:r>
       <w:r>
         <w:rPr>
           <w:b/>
           <w:bCs/>
           <w:color w:val="4F81BD" w:themeColor="accent1"/>
-        </w:rPr>
-        <w:t>_Name</w:t>
-      </w:r>
-      <w:r>
-        <w:rPr>
-          <w:color w:val="000000" w:themeColor="text1"/>
-        </w:rPr>
-        <w:t xml:space="preserve"> </w:t>
+          <w:lang w:val="it-IT"/>
+        </w:rPr>
+        <w:t>BI20a</w:t>
       </w:r>
       <w:r>
         <w:rPr>
           <w:b/>
-          <w:i/>
-          <w:color w:val="000000" w:themeColor="text1"/>
-          <w:lang w:eastAsia="de-DE"/>
-        </w:rPr>
-        <w:t xml:space="preserve"> </w:t>
+          <w:bCs/>
+          <w:color w:val="4F81BD" w:themeColor="accent1"/>
+          <w:lang w:val="it-IT"/>
+        </w:rPr>
+        <w:t>_</w:t>
+      </w:r>
+      <w:r>
+        <w:rPr>
+          <w:b/>
+          <w:bCs/>
+          <w:color w:val="4F81BD" w:themeColor="accent1"/>
+          <w:lang w:val="it-IT"/>
+        </w:rPr>
+        <w:t>GitGui</w:t>
+      </w:r>
+      <w:r>
+        <w:rPr>
+          <w:b/>
+          <w:bCs/>
+          <w:color w:val="4F81BD" w:themeColor="accent1"/>
+          <w:lang w:val="it-IT"/>
+        </w:rPr>
+        <w:t>_</w:t>
+      </w:r>
+      <w:r>
+        <w:rPr>
+          <w:b/>
+          <w:bCs/>
+          <w:color w:val="4F81BD" w:themeColor="accent1"/>
+          <w:lang w:val="it-IT"/>
+        </w:rPr>
+        <w:t>Afkhami</w:t>
+      </w:r>
+      <w:r>
+        <w:rPr>
+          <w:b/>
+          <w:bCs/>
+          <w:color w:val="4F81BD" w:themeColor="accent1"/>
+          <w:lang w:val="it-IT"/>
+        </w:rPr>
+        <w:t>_</w:t>
+      </w:r>
+      <w:r>
+        <w:rPr>
+          <w:b/>
+          <w:bCs/>
+          <w:color w:val="4F81BD" w:themeColor="accent1"/>
+          <w:lang w:val="it-IT"/>
+        </w:rPr>
+        <w:t>G</w:t>
+      </w:r>
+      <w:r>
+        <w:rPr>
+          <w:b/>
+          <w:bCs/>
+          <w:color w:val="4F81BD" w:themeColor="accent1"/>
+          <w:lang w:val="it-IT"/>
+        </w:rPr>
+        <w:t>reil</w:t>
       </w:r>
     </w:p>
     <w:p>
       <w:pPr>
-        <w:pStyle w:val="Textkrper"/>
-        <w:rPr>
-          <w:bCs/>
-          <w:i/>
-          <w:color w:val="FF0000"/>
-          <w:lang w:eastAsia="de-DE"/>
-        </w:rPr>
-      </w:pPr>
-      <w:r>
-        <w:rPr>
-          <w:rFonts w:ascii="Wingdings" w:eastAsia="Wingdings" w:hAnsi="Wingdings" w:cs="Wingdings"/>
-          <w:i/>
-          <w:color w:val="FF0000"/>
-          <w:lang w:eastAsia="de-DE"/>
-        </w:rPr>
-        <w:sym w:font="Wingdings" w:char="F0E0"/>
-      </w:r>
-      <w:r>
-        <w:rPr>
-          <w:bCs/>
-          <w:i/>
-          <w:color w:val="FF0000"/>
-          <w:lang w:eastAsia="de-DE"/>
-        </w:rPr>
-        <w:t xml:space="preserve"> </w:t>
-      </w:r>
-      <w:r>
-        <w:rPr>
-          <w:bCs/>
-          <w:i/>
-          <w:color w:val="FF0000"/>
-          <w:lang w:eastAsia="de-DE"/>
-        </w:rPr>
-        <w:t xml:space="preserve">Ein </w:t>
-      </w:r>
-      <w:r>
-        <w:rPr>
-          <w:b/>
-          <w:i/>
-          <w:color w:val="FF0000"/>
-          <w:lang w:eastAsia="de-DE"/>
-        </w:rPr>
-        <w:t>Branch</w:t>
-      </w:r>
-      <w:r>
-        <w:rPr>
-          <w:bCs/>
-          <w:i/>
-          <w:color w:val="FF0000"/>
-          <w:lang w:eastAsia="de-DE"/>
-        </w:rPr>
-        <w:t xml:space="preserve"> </w:t>
-      </w:r>
-      <w:r>
-        <w:rPr>
-          <w:bCs/>
-          <w:i/>
-          <w:color w:val="FF0000"/>
-          <w:lang w:eastAsia="de-DE"/>
-        </w:rPr>
-        <w:t>und separater Doku</w:t>
-      </w:r>
-      <w:r>
-        <w:rPr>
-          <w:bCs/>
-          <w:i/>
-          <w:color w:val="FF0000"/>
-          <w:lang w:eastAsia="de-DE"/>
-        </w:rPr>
-        <w:t>-O</w:t>
-      </w:r>
-      <w:r>
-        <w:rPr>
-          <w:bCs/>
-          <w:i/>
-          <w:color w:val="FF0000"/>
-          <w:lang w:eastAsia="de-DE"/>
-        </w:rPr>
-        <w:t xml:space="preserve">rdner </w:t>
-      </w:r>
-      <w:r>
-        <w:rPr>
-          <w:bCs/>
-          <w:i/>
-          <w:color w:val="FF0000"/>
-          <w:lang w:eastAsia="de-DE"/>
-        </w:rPr>
-        <w:t>pro Teammitglied erstellen</w:t>
+        <w:pStyle w:val="berschrift2"/>
+      </w:pPr>
+      <w:r>
+        <w:t>Umfang / Abgrenzung</w:t>
+      </w:r>
+      <w:r>
+        <w:t xml:space="preserve"> / Änderungen gegenüber Design</w:t>
       </w:r>
     </w:p>
     <w:p>
       <w:pPr>
-        <w:pStyle w:val="berschrift2"/>
-      </w:pPr>
-      <w:r>
-        <w:t>Umfang / Abgrenzung</w:t>
-      </w:r>
-      <w:r>
-        <w:t xml:space="preserve"> / Änderungen gegenüber Design</w:t>
-      </w:r>
-    </w:p>
-    <w:p>
-      <w:pPr>
-        <w:pStyle w:val="Textkrper"/>
-      </w:pPr>
-      <w:r>
-        <w:t>Aufgrund unten beschriebener Umstände sind Anpassungen des ursprünglichen Lösungsdesigns gemacht worden:</w:t>
-      </w:r>
-    </w:p>
-    <w:p>
-      <w:pPr>
-        <w:pStyle w:val="Textkrper"/>
-      </w:pPr>
-      <w:r>
-        <w:t>..</w:t>
-      </w:r>
-      <w:r>
-        <w:t>.</w:t>
-      </w:r>
-    </w:p>
-    <w:p>
-      <w:pPr>
-        <w:pStyle w:val="Textkrper"/>
-        <w:rPr>
-          <w:color w:val="0070C0"/>
-        </w:rPr>
-      </w:pPr>
-      <w:r>
-        <w:rPr>
-          <w:color w:val="0070C0"/>
-        </w:rPr>
-        <w:t>Umstände / Anpassungen / Veränderungen</w:t>
+        <w:rPr>
+          <w:lang w:eastAsia="de-DE"/>
+        </w:rPr>
+      </w:pPr>
+      <w:r>
+        <w:rPr>
+          <w:lang w:eastAsia="de-DE"/>
+        </w:rPr>
+        <w:t>GitGui.ps1</w:t>
+      </w:r>
+      <w:r>
+        <w:rPr>
+          <w:lang w:eastAsia="de-DE"/>
+        </w:rPr>
+        <w:t>:</w:t>
+      </w:r>
+      <w:r>
+        <w:rPr>
+          <w:lang w:eastAsia="de-DE"/>
+        </w:rPr>
+        <w:br/>
       </w:r>
     </w:p>
     <w:p>

</xml_diff>